<commit_message>
mas a.tests y mas correciones
</commit_message>
<xml_diff>
--- a/Cosas aparte/Acceptance testing/Intentional bugs.docx
+++ b/Cosas aparte/Acceptance testing/Intentional bugs.docx
@@ -782,29 +782,94 @@
       <w:bookmarkStart w:id="0" w:name="_Toc383875113"/>
       <w:r>
         <w:lastRenderedPageBreak/>
-        <w:t>Bug in u</w:t>
-      </w:r>
-      <w:r>
-        <w:t>se case</w:t>
-      </w:r>
-      <w:r>
-        <w:t xml:space="preserve"> </w:t>
-      </w:r>
-      <w:bookmarkEnd w:id="0"/>
+        <w:t xml:space="preserve">Bug in use case </w:t>
+      </w:r>
       <w:r>
         <w:t>&lt;</w:t>
       </w:r>
       <w:r>
-        <w:t>08.1</w:t>
+        <w:t>0</w:t>
+      </w:r>
+      <w:r>
+        <w:t>1</w:t>
       </w:r>
       <w:r>
         <w:t>&gt;</w:t>
       </w:r>
       <w:r>
+        <w:t xml:space="preserve"> &lt;Register as a user being anonymous&gt;</w:t>
+      </w:r>
+    </w:p>
+    <w:p>
+      <w:pPr>
+        <w:pStyle w:val="Subttulo"/>
+      </w:pPr>
+      <w:r>
+        <w:t>Description</w:t>
+      </w:r>
+    </w:p>
+    <w:p>
+      <w:pPr>
+        <w:pStyle w:val="Notes"/>
+      </w:pPr>
+      <w:r>
+        <w:t xml:space="preserve">The </w:t>
+      </w:r>
+      <w:r>
+        <w:t xml:space="preserve">phone constraint isn’t controlled at the form validator. It gives a generic error when you fill in a phone that doesn’t follow the </w:t>
+      </w:r>
+      <w:proofErr w:type="spellStart"/>
+      <w:r>
+        <w:t>regexp</w:t>
+      </w:r>
+      <w:proofErr w:type="spellEnd"/>
+      <w:r>
+        <w:t xml:space="preserve">. </w:t>
+      </w:r>
+    </w:p>
+    <w:p>
+      <w:pPr>
+        <w:pStyle w:val="Subttulo"/>
+      </w:pPr>
+      <w:r>
+        <w:t>Results</w:t>
+      </w:r>
+    </w:p>
+    <w:p>
+      <w:pPr>
+        <w:pStyle w:val="Notes"/>
+      </w:pPr>
+      <w:r>
+        <w:t>The tester found the error</w:t>
+      </w:r>
+      <w:r>
+        <w:t xml:space="preserve"> because it was controlled at the acceptance tests.</w:t>
+      </w:r>
+    </w:p>
+    <w:p>
+      <w:pPr>
+        <w:pStyle w:val="Ttulo1"/>
+      </w:pPr>
+      <w:r>
+        <w:t xml:space="preserve">Bug in use case </w:t>
+      </w:r>
+      <w:r>
+        <w:t>&lt;</w:t>
+      </w:r>
+      <w:r>
+        <w:t>0</w:t>
+      </w:r>
+      <w:r>
+        <w:t>2</w:t>
+      </w:r>
+      <w:r>
+        <w:t>&gt;</w:t>
+      </w:r>
+      <w:r>
         <w:t xml:space="preserve"> &lt;</w:t>
       </w:r>
       <w:r>
-        <w:t>Create, edit and delete a route being a user</w:t>
+        <w:t>Browse the routes being anonymous</w:t>
       </w:r>
       <w:r>
         <w:t>&gt;</w:t>
@@ -823,7 +888,18 @@
         <w:pStyle w:val="Notes"/>
       </w:pPr>
       <w:r>
-        <w:t xml:space="preserve">The cancel button doesn’t do anything. </w:t>
+        <w:t xml:space="preserve">If there’s more than one </w:t>
+      </w:r>
+      <w:proofErr w:type="spellStart"/>
+      <w:r>
+        <w:t>url</w:t>
+      </w:r>
+      <w:proofErr w:type="spellEnd"/>
+      <w:r>
+        <w:t xml:space="preserve"> at the pictures of the route, </w:t>
+      </w:r>
+      <w:r>
+        <w:t xml:space="preserve">all are displayed at the same image, so nothing is displayed. </w:t>
       </w:r>
     </w:p>
     <w:p>
@@ -839,132 +915,196 @@
         <w:pStyle w:val="Notes"/>
       </w:pPr>
       <w:r>
-        <w:t>Comment on whether the tester found this bug or not.</w:t>
-      </w:r>
-      <w:r>
-        <w:t xml:space="preserve"> For instance, “The tester reported on this error, but he didn’t mention the phone numbers that he entered”.</w:t>
-      </w:r>
-      <w:r>
-        <w:t xml:space="preserve"> </w:t>
-      </w:r>
-    </w:p>
-    <w:p>
-      <w:pPr>
-        <w:pStyle w:val="Ttulo1"/>
-      </w:pPr>
-      <w:r>
-        <w:t xml:space="preserve">Bug in use case </w:t>
-      </w:r>
-      <w:r>
-        <w:t>&lt;</w:t>
-      </w:r>
-      <w:r>
-        <w:t>0</w:t>
-      </w:r>
-      <w:r>
-        <w:t>9</w:t>
-      </w:r>
-      <w:r>
-        <w:t>.</w:t>
-      </w:r>
-      <w:r>
-        <w:t>2</w:t>
-      </w:r>
-      <w:r>
-        <w:t>&gt;</w:t>
-      </w:r>
-      <w:r>
-        <w:t xml:space="preserve"> &lt;</w:t>
-      </w:r>
-      <w:r>
-        <w:t>Browse the followed users</w:t>
-      </w:r>
-      <w:r>
-        <w:t xml:space="preserve"> being a user&gt;</w:t>
-      </w:r>
-    </w:p>
-    <w:p>
-      <w:pPr>
-        <w:pStyle w:val="Subttulo"/>
-      </w:pPr>
-      <w:r>
-        <w:t>Description</w:t>
-      </w:r>
-    </w:p>
-    <w:p>
-      <w:pPr>
-        <w:pStyle w:val="Notes"/>
-      </w:pPr>
-      <w:r>
-        <w:t xml:space="preserve">The list is of the follower users instead. </w:t>
-      </w:r>
-    </w:p>
-    <w:p>
-      <w:pPr>
-        <w:pStyle w:val="Subttulo"/>
-      </w:pPr>
-      <w:r>
-        <w:t>Results</w:t>
-      </w:r>
-    </w:p>
-    <w:p>
-      <w:pPr>
-        <w:pStyle w:val="Notes"/>
-      </w:pPr>
-      <w:r>
-        <w:t xml:space="preserve">Comment on whether the tester found this bug or not. For instance, “The tester reported on this error, but he didn’t mention the phone numbers that he entered”. </w:t>
-      </w:r>
-    </w:p>
-    <w:p>
-      <w:pPr>
-        <w:pStyle w:val="Ttulo1"/>
-      </w:pPr>
-      <w:r>
-        <w:t xml:space="preserve">Bug in use case </w:t>
-      </w:r>
-      <w:r>
-        <w:t>&lt;</w:t>
-      </w:r>
-      <w:r>
-        <w:t>11</w:t>
-      </w:r>
-      <w:r>
-        <w:t>&gt;</w:t>
-      </w:r>
-      <w:r>
-        <w:t xml:space="preserve"> &lt;</w:t>
-      </w:r>
-      <w:r>
-        <w:t>Display a dashboard being an admin</w:t>
-      </w:r>
-      <w:r>
-        <w:t>&gt;</w:t>
-      </w:r>
-    </w:p>
-    <w:p>
-      <w:pPr>
-        <w:pStyle w:val="Subttulo"/>
-      </w:pPr>
-      <w:r>
-        <w:t>Description</w:t>
-      </w:r>
-    </w:p>
-    <w:p>
-      <w:pPr>
-        <w:pStyle w:val="Notes"/>
-      </w:pPr>
-      <w:r>
-        <w:t xml:space="preserve">The </w:t>
-      </w:r>
-      <w:proofErr w:type="spellStart"/>
-      <w:r>
-        <w:t>query</w:t>
-      </w:r>
-      <w:r>
-        <w:t>s</w:t>
+        <w:t xml:space="preserve">The tester </w:t>
+      </w:r>
+      <w:r>
+        <w:t xml:space="preserve">doesn’t </w:t>
+      </w:r>
+      <w:proofErr w:type="gramStart"/>
+      <w:r>
+        <w:t>found</w:t>
+      </w:r>
+      <w:proofErr w:type="gramEnd"/>
+      <w:r>
+        <w:t xml:space="preserve"> the error. </w:t>
       </w:r>
       <w:bookmarkStart w:id="1" w:name="_GoBack"/>
       <w:bookmarkEnd w:id="1"/>
+      <w:r>
+        <w:t xml:space="preserve"> </w:t>
+      </w:r>
+    </w:p>
+    <w:p>
+      <w:pPr>
+        <w:pStyle w:val="Notes"/>
+      </w:pPr>
+    </w:p>
+    <w:p>
+      <w:pPr>
+        <w:pStyle w:val="Ttulo1"/>
+      </w:pPr>
+      <w:r>
+        <w:t>Bug in u</w:t>
+      </w:r>
+      <w:r>
+        <w:t>se case</w:t>
+      </w:r>
+      <w:r>
+        <w:t xml:space="preserve"> </w:t>
+      </w:r>
+      <w:bookmarkEnd w:id="0"/>
+      <w:r>
+        <w:t>&lt;</w:t>
+      </w:r>
+      <w:r>
+        <w:t>08.1</w:t>
+      </w:r>
+      <w:r>
+        <w:t>&gt;</w:t>
+      </w:r>
+      <w:r>
+        <w:t xml:space="preserve"> &lt;</w:t>
+      </w:r>
+      <w:r>
+        <w:t>Create, edit and delete a route being a user</w:t>
+      </w:r>
+      <w:r>
+        <w:t>&gt;</w:t>
+      </w:r>
+    </w:p>
+    <w:p>
+      <w:pPr>
+        <w:pStyle w:val="Subttulo"/>
+      </w:pPr>
+      <w:r>
+        <w:t>Description</w:t>
+      </w:r>
+    </w:p>
+    <w:p>
+      <w:pPr>
+        <w:pStyle w:val="Notes"/>
+      </w:pPr>
+      <w:r>
+        <w:t xml:space="preserve">The cancel button doesn’t do anything. </w:t>
+      </w:r>
+    </w:p>
+    <w:p>
+      <w:pPr>
+        <w:pStyle w:val="Subttulo"/>
+      </w:pPr>
+      <w:r>
+        <w:t>Results</w:t>
+      </w:r>
+    </w:p>
+    <w:p>
+      <w:pPr>
+        <w:pStyle w:val="Notes"/>
+      </w:pPr>
+      <w:r>
+        <w:t>Comment on whether the tester found this bug or not.</w:t>
+      </w:r>
+      <w:r>
+        <w:t xml:space="preserve"> For instance, “The tester reported on this error, but he didn’t mention the phone numbers that he entered”.</w:t>
+      </w:r>
+      <w:r>
+        <w:t xml:space="preserve"> </w:t>
+      </w:r>
+    </w:p>
+    <w:p>
+      <w:pPr>
+        <w:pStyle w:val="Ttulo1"/>
+      </w:pPr>
+      <w:r>
+        <w:t xml:space="preserve">Bug in use case </w:t>
+      </w:r>
+      <w:r>
+        <w:t>&lt;</w:t>
+      </w:r>
+      <w:r>
+        <w:t>09.2</w:t>
+      </w:r>
+      <w:r>
+        <w:t>&gt;</w:t>
+      </w:r>
+      <w:r>
+        <w:t xml:space="preserve"> &lt;Browse the followed users being a user&gt;</w:t>
+      </w:r>
+    </w:p>
+    <w:p>
+      <w:pPr>
+        <w:pStyle w:val="Subttulo"/>
+      </w:pPr>
+      <w:r>
+        <w:t>Description</w:t>
+      </w:r>
+    </w:p>
+    <w:p>
+      <w:pPr>
+        <w:pStyle w:val="Notes"/>
+      </w:pPr>
+      <w:r>
+        <w:t xml:space="preserve">The list is of the follower users instead. </w:t>
+      </w:r>
+    </w:p>
+    <w:p>
+      <w:pPr>
+        <w:pStyle w:val="Subttulo"/>
+      </w:pPr>
+      <w:r>
+        <w:t>Results</w:t>
+      </w:r>
+    </w:p>
+    <w:p>
+      <w:pPr>
+        <w:pStyle w:val="Notes"/>
+      </w:pPr>
+      <w:r>
+        <w:t xml:space="preserve">Comment on whether the tester found this bug or not. For instance, “The tester reported on this error, but he didn’t mention the phone numbers that he entered”. </w:t>
+      </w:r>
+    </w:p>
+    <w:p>
+      <w:pPr>
+        <w:pStyle w:val="Ttulo1"/>
+      </w:pPr>
+      <w:r>
+        <w:t xml:space="preserve">Bug in use case </w:t>
+      </w:r>
+      <w:r>
+        <w:t>&lt;</w:t>
+      </w:r>
+      <w:r>
+        <w:t>11</w:t>
+      </w:r>
+      <w:r>
+        <w:t>&gt;</w:t>
+      </w:r>
+      <w:r>
+        <w:t xml:space="preserve"> &lt;Display a dashboard being an admin&gt;</w:t>
+      </w:r>
+    </w:p>
+    <w:p>
+      <w:pPr>
+        <w:pStyle w:val="Subttulo"/>
+      </w:pPr>
+      <w:r>
+        <w:t>Description</w:t>
+      </w:r>
+    </w:p>
+    <w:p>
+      <w:pPr>
+        <w:pStyle w:val="Notes"/>
+      </w:pPr>
+      <w:r>
+        <w:lastRenderedPageBreak/>
+        <w:t xml:space="preserve">The </w:t>
+      </w:r>
+      <w:proofErr w:type="spellStart"/>
+      <w:r>
+        <w:t>query</w:t>
+      </w:r>
+      <w:r>
+        <w:t>s</w:t>
+      </w:r>
       <w:proofErr w:type="spellEnd"/>
       <w:r>
         <w:t xml:space="preserve"> </w:t>
@@ -1224,7 +1364,7 @@
     <w:lsdException w:name="Table Web 2" w:semiHidden="1" w:unhideWhenUsed="1"/>
     <w:lsdException w:name="Table Web 3" w:semiHidden="1" w:unhideWhenUsed="1"/>
     <w:lsdException w:name="Balloon Text" w:semiHidden="1" w:unhideWhenUsed="1"/>
-    <w:lsdException w:name="Table Grid" w:semiHidden="1" w:uiPriority="59" w:unhideWhenUsed="1"/>
+    <w:lsdException w:name="Table Grid" w:uiPriority="59"/>
     <w:lsdException w:name="Table Theme" w:semiHidden="1" w:unhideWhenUsed="1"/>
     <w:lsdException w:name="Placeholder Text" w:semiHidden="1"/>
     <w:lsdException w:name="No Spacing" w:uiPriority="1" w:qFormat="1"/>
@@ -3150,7 +3290,7 @@
 </file>
 
 <file path=customXml/itemProps1.xml><?xml version="1.0" encoding="utf-8"?>
-<ds:datastoreItem xmlns:ds="http://schemas.openxmlformats.org/officeDocument/2006/customXml" ds:itemID="{267CB894-07C3-419A-807C-56E831D12933}">
+<ds:datastoreItem xmlns:ds="http://schemas.openxmlformats.org/officeDocument/2006/customXml" ds:itemID="{2DC2D7B4-253C-460B-9E53-D2674BB93417}">
   <ds:schemaRefs>
     <ds:schemaRef ds:uri="http://schemas.openxmlformats.org/officeDocument/2006/bibliography"/>
   </ds:schemaRefs>

</xml_diff>

<commit_message>
Solo faltan los additional
</commit_message>
<xml_diff>
--- a/Cosas aparte/Acceptance testing/Intentional bugs.docx
+++ b/Cosas aparte/Acceptance testing/Intentional bugs.docx
@@ -612,7 +612,7 @@
           <w:r>
             <w:fldChar w:fldCharType="separate"/>
           </w:r>
-          <w:hyperlink w:anchor="_Toc523482392" w:history="1">
+          <w:hyperlink w:anchor="_Toc523679370" w:history="1">
             <w:r>
               <w:rPr>
                 <w:rStyle w:val="Hipervnculo"/>
@@ -639,7 +639,7 @@
                 <w:noProof/>
                 <w:webHidden/>
               </w:rPr>
-              <w:instrText xml:space="preserve"> PAGEREF _Toc523482392 \h </w:instrText>
+              <w:instrText xml:space="preserve"> PAGEREF _Toc523679370 \h </w:instrText>
             </w:r>
             <w:r>
               <w:rPr>
@@ -682,7 +682,7 @@
               <w:lang w:val="es-ES" w:eastAsia="es-ES"/>
             </w:rPr>
           </w:pPr>
-          <w:hyperlink w:anchor="_Toc523482393" w:history="1">
+          <w:hyperlink w:anchor="_Toc523679371" w:history="1">
             <w:r>
               <w:rPr>
                 <w:rStyle w:val="Hipervnculo"/>
@@ -709,7 +709,7 @@
                 <w:noProof/>
                 <w:webHidden/>
               </w:rPr>
-              <w:instrText xml:space="preserve"> PAGEREF _Toc523482393 \h </w:instrText>
+              <w:instrText xml:space="preserve"> PAGEREF _Toc523679371 \h </w:instrText>
             </w:r>
             <w:r>
               <w:rPr>
@@ -752,7 +752,7 @@
               <w:lang w:val="es-ES" w:eastAsia="es-ES"/>
             </w:rPr>
           </w:pPr>
-          <w:hyperlink w:anchor="_Toc523482394" w:history="1">
+          <w:hyperlink w:anchor="_Toc523679372" w:history="1">
             <w:r>
               <w:rPr>
                 <w:rStyle w:val="Hipervnculo"/>
@@ -779,7 +779,7 @@
                 <w:noProof/>
                 <w:webHidden/>
               </w:rPr>
-              <w:instrText xml:space="preserve"> PAGEREF _Toc523482394 \h </w:instrText>
+              <w:instrText xml:space="preserve"> PAGEREF _Toc523679372 \h </w:instrText>
             </w:r>
             <w:r>
               <w:rPr>
@@ -822,7 +822,7 @@
               <w:lang w:val="es-ES" w:eastAsia="es-ES"/>
             </w:rPr>
           </w:pPr>
-          <w:hyperlink w:anchor="_Toc523482395" w:history="1">
+          <w:hyperlink w:anchor="_Toc523679373" w:history="1">
             <w:r>
               <w:rPr>
                 <w:rStyle w:val="Hipervnculo"/>
@@ -849,7 +849,7 @@
                 <w:noProof/>
                 <w:webHidden/>
               </w:rPr>
-              <w:instrText xml:space="preserve"> PAGEREF _Toc523482395 \h </w:instrText>
+              <w:instrText xml:space="preserve"> PAGEREF _Toc523679373 \h </w:instrText>
             </w:r>
             <w:r>
               <w:rPr>
@@ -892,13 +892,13 @@
               <w:lang w:val="es-ES" w:eastAsia="es-ES"/>
             </w:rPr>
           </w:pPr>
-          <w:hyperlink w:anchor="_Toc523482396" w:history="1">
+          <w:hyperlink w:anchor="_Toc523679374" w:history="1">
             <w:r>
               <w:rPr>
                 <w:rStyle w:val="Hipervnculo"/>
                 <w:noProof/>
               </w:rPr>
-              <w:t>Bug in use case &lt;11&gt; &lt;Display a dashboard being an admin&gt;</w:t>
+              <w:t>Bug in use case &lt;09.3&gt; &lt;Browse the follower users being a user&gt;</w:t>
             </w:r>
             <w:r>
               <w:rPr>
@@ -919,7 +919,7 @@
                 <w:noProof/>
                 <w:webHidden/>
               </w:rPr>
-              <w:instrText xml:space="preserve"> PAGEREF _Toc523482396 \h </w:instrText>
+              <w:instrText xml:space="preserve"> PAGEREF _Toc523679374 \h </w:instrText>
             </w:r>
             <w:r>
               <w:rPr>
@@ -939,7 +939,7 @@
                 <w:noProof/>
                 <w:webHidden/>
               </w:rPr>
-              <w:t>3</w:t>
+              <w:t>4</w:t>
             </w:r>
             <w:r>
               <w:rPr>
@@ -962,12 +962,82 @@
               <w:lang w:val="es-ES" w:eastAsia="es-ES"/>
             </w:rPr>
           </w:pPr>
-          <w:hyperlink w:anchor="_Toc523482397" w:history="1">
+          <w:hyperlink w:anchor="_Toc523679375" w:history="1">
             <w:r>
               <w:rPr>
                 <w:rStyle w:val="Hipervnculo"/>
                 <w:noProof/>
               </w:rPr>
+              <w:t>Bug in use case &lt;11&gt; &lt;Display a dashboard being an admin&gt;</w:t>
+            </w:r>
+            <w:r>
+              <w:rPr>
+                <w:noProof/>
+                <w:webHidden/>
+              </w:rPr>
+              <w:tab/>
+            </w:r>
+            <w:r>
+              <w:rPr>
+                <w:noProof/>
+                <w:webHidden/>
+              </w:rPr>
+              <w:fldChar w:fldCharType="begin"/>
+            </w:r>
+            <w:r>
+              <w:rPr>
+                <w:noProof/>
+                <w:webHidden/>
+              </w:rPr>
+              <w:instrText xml:space="preserve"> PAGEREF _Toc523679375 \h </w:instrText>
+            </w:r>
+            <w:r>
+              <w:rPr>
+                <w:noProof/>
+                <w:webHidden/>
+              </w:rPr>
+            </w:r>
+            <w:r>
+              <w:rPr>
+                <w:noProof/>
+                <w:webHidden/>
+              </w:rPr>
+              <w:fldChar w:fldCharType="separate"/>
+            </w:r>
+            <w:r>
+              <w:rPr>
+                <w:noProof/>
+                <w:webHidden/>
+              </w:rPr>
+              <w:t>4</w:t>
+            </w:r>
+            <w:r>
+              <w:rPr>
+                <w:noProof/>
+                <w:webHidden/>
+              </w:rPr>
+              <w:fldChar w:fldCharType="end"/>
+            </w:r>
+          </w:hyperlink>
+        </w:p>
+        <w:p>
+          <w:pPr>
+            <w:pStyle w:val="TDC1"/>
+            <w:tabs>
+              <w:tab w:val="right" w:leader="dot" w:pos="9016"/>
+            </w:tabs>
+            <w:rPr>
+              <w:rFonts w:eastAsiaTheme="minorEastAsia"/>
+              <w:noProof/>
+              <w:lang w:val="es-ES" w:eastAsia="es-ES"/>
+            </w:rPr>
+          </w:pPr>
+          <w:hyperlink w:anchor="_Toc523679376" w:history="1">
+            <w:r>
+              <w:rPr>
+                <w:rStyle w:val="Hipervnculo"/>
+                <w:noProof/>
+              </w:rPr>
               <w:t>Bug in use case &lt;12&gt; &lt;Create a chirp being a user&gt;</w:t>
             </w:r>
             <w:r>
@@ -989,7 +1059,7 @@
                 <w:noProof/>
                 <w:webHidden/>
               </w:rPr>
-              <w:instrText xml:space="preserve"> PAGEREF _Toc523482397 \h </w:instrText>
+              <w:instrText xml:space="preserve"> PAGEREF _Toc523679376 \h </w:instrText>
             </w:r>
             <w:r>
               <w:rPr>
@@ -1059,8 +1129,8 @@
       <w:pPr>
         <w:pStyle w:val="Ttulo1"/>
       </w:pPr>
-      <w:bookmarkStart w:id="0" w:name="_Toc523482392"/>
-      <w:bookmarkStart w:id="1" w:name="_Toc383875113"/>
+      <w:bookmarkStart w:id="0" w:name="_Toc383875113"/>
+      <w:bookmarkStart w:id="1" w:name="_Toc523679370"/>
       <w:r>
         <w:lastRenderedPageBreak/>
         <w:t xml:space="preserve">Bug in use case </w:t>
@@ -1077,7 +1147,167 @@
       <w:r>
         <w:t xml:space="preserve"> &lt;Register as a user being anonymous&gt;</w:t>
       </w:r>
+      <w:bookmarkEnd w:id="1"/>
+    </w:p>
+    <w:p>
+      <w:pPr>
+        <w:pStyle w:val="Subttulo"/>
+      </w:pPr>
+      <w:r>
+        <w:t>Description</w:t>
+      </w:r>
+    </w:p>
+    <w:p>
+      <w:pPr>
+        <w:pStyle w:val="Notes"/>
+      </w:pPr>
+      <w:r>
+        <w:t xml:space="preserve">The </w:t>
+      </w:r>
+      <w:r>
+        <w:t xml:space="preserve">phone constraint isn’t controlled at the form validator. It gives a generic error when you fill in a phone that doesn’t follow the </w:t>
+      </w:r>
+      <w:proofErr w:type="spellStart"/>
+      <w:r>
+        <w:t>regexp</w:t>
+      </w:r>
+      <w:proofErr w:type="spellEnd"/>
+      <w:r>
+        <w:t xml:space="preserve">. </w:t>
+      </w:r>
+    </w:p>
+    <w:p>
+      <w:pPr>
+        <w:pStyle w:val="Subttulo"/>
+      </w:pPr>
+      <w:r>
+        <w:t>Results</w:t>
+      </w:r>
+    </w:p>
+    <w:p>
+      <w:pPr>
+        <w:pStyle w:val="Notes"/>
+      </w:pPr>
+      <w:r>
+        <w:t>The tester found the error</w:t>
+      </w:r>
+      <w:r>
+        <w:t xml:space="preserve"> because it was controlled at the acceptance tests.</w:t>
+      </w:r>
+    </w:p>
+    <w:p>
+      <w:pPr>
+        <w:pStyle w:val="Ttulo1"/>
+      </w:pPr>
+      <w:bookmarkStart w:id="2" w:name="_Toc523679371"/>
+      <w:r>
+        <w:t xml:space="preserve">Bug in use case </w:t>
+      </w:r>
+      <w:r>
+        <w:t>&lt;</w:t>
+      </w:r>
+      <w:r>
+        <w:t>02</w:t>
+      </w:r>
+      <w:r>
+        <w:t>&gt;</w:t>
+      </w:r>
+      <w:r>
+        <w:t xml:space="preserve"> &lt;Browse the routes being anonymous&gt;</w:t>
+      </w:r>
+      <w:bookmarkEnd w:id="2"/>
+    </w:p>
+    <w:p>
+      <w:pPr>
+        <w:pStyle w:val="Subttulo"/>
+      </w:pPr>
+      <w:r>
+        <w:t>Description</w:t>
+      </w:r>
+    </w:p>
+    <w:p>
+      <w:pPr>
+        <w:pStyle w:val="Notes"/>
+      </w:pPr>
+      <w:r>
+        <w:t xml:space="preserve">If there’s more than one </w:t>
+      </w:r>
+      <w:proofErr w:type="spellStart"/>
+      <w:r>
+        <w:t>url</w:t>
+      </w:r>
+      <w:proofErr w:type="spellEnd"/>
+      <w:r>
+        <w:t xml:space="preserve"> at the pictures of the route, </w:t>
+      </w:r>
+      <w:r>
+        <w:t xml:space="preserve">all are displayed at the same image, so nothing is displayed. </w:t>
+      </w:r>
+    </w:p>
+    <w:p>
+      <w:pPr>
+        <w:pStyle w:val="Subttulo"/>
+      </w:pPr>
+      <w:r>
+        <w:t>Results</w:t>
+      </w:r>
+    </w:p>
+    <w:p>
+      <w:pPr>
+        <w:pStyle w:val="Notes"/>
+      </w:pPr>
+      <w:r>
+        <w:t xml:space="preserve">The tester </w:t>
+      </w:r>
+      <w:r>
+        <w:t xml:space="preserve">doesn’t </w:t>
+      </w:r>
+      <w:proofErr w:type="gramStart"/>
+      <w:r>
+        <w:t>found</w:t>
+      </w:r>
+      <w:proofErr w:type="gramEnd"/>
+      <w:r>
+        <w:t xml:space="preserve"> the error. </w:t>
+      </w:r>
+      <w:r>
+        <w:t xml:space="preserve"> </w:t>
+      </w:r>
+    </w:p>
+    <w:p>
+      <w:pPr>
+        <w:pStyle w:val="Ttulo1"/>
+      </w:pPr>
+      <w:bookmarkStart w:id="3" w:name="_Toc523679372"/>
+      <w:r>
+        <w:t>Bug in u</w:t>
+      </w:r>
+      <w:r>
+        <w:t>se case</w:t>
+      </w:r>
+      <w:r>
+        <w:t xml:space="preserve"> </w:t>
+      </w:r>
       <w:bookmarkEnd w:id="0"/>
+      <w:r>
+        <w:t>&lt;</w:t>
+      </w:r>
+      <w:r>
+        <w:t>08.1</w:t>
+      </w:r>
+      <w:r>
+        <w:t>&gt;</w:t>
+      </w:r>
+      <w:r>
+        <w:t xml:space="preserve"> &lt;</w:t>
+      </w:r>
+      <w:r>
+        <w:t>Create, edit and delete a route being a user</w:t>
+      </w:r>
+      <w:r>
+        <w:t>&gt;</w:t>
+      </w:r>
+      <w:bookmarkEnd w:id="3"/>
     </w:p>
     <w:p>
       <w:pPr>
@@ -1092,18 +1322,7 @@
         <w:pStyle w:val="Notes"/>
       </w:pPr>
       <w:r>
-        <w:t xml:space="preserve">The </w:t>
-      </w:r>
-      <w:r>
-        <w:t xml:space="preserve">phone constraint isn’t controlled at the form validator. It gives a generic error when you fill in a phone that doesn’t follow the </w:t>
-      </w:r>
-      <w:proofErr w:type="spellStart"/>
-      <w:r>
-        <w:t>regexp</w:t>
-      </w:r>
-      <w:proofErr w:type="spellEnd"/>
-      <w:r>
-        <w:t xml:space="preserve">. </w:t>
+        <w:t xml:space="preserve">The cancel button doesn’t do anything. </w:t>
       </w:r>
     </w:p>
     <w:p>
@@ -1119,17 +1338,14 @@
         <w:pStyle w:val="Notes"/>
       </w:pPr>
       <w:r>
-        <w:t>The tester found the error</w:t>
-      </w:r>
-      <w:r>
-        <w:t xml:space="preserve"> because it was controlled at the acceptance tests.</w:t>
+        <w:t xml:space="preserve">The tester report that doesn’t work but he or she doesn’t see what’s wrong. </w:t>
       </w:r>
     </w:p>
     <w:p>
       <w:pPr>
         <w:pStyle w:val="Ttulo1"/>
       </w:pPr>
-      <w:bookmarkStart w:id="2" w:name="_Toc523482393"/>
+      <w:bookmarkStart w:id="4" w:name="_Toc523679373"/>
       <w:r>
         <w:t xml:space="preserve">Bug in use case </w:t>
       </w:r>
@@ -1137,15 +1353,15 @@
         <w:t>&lt;</w:t>
       </w:r>
       <w:r>
-        <w:t>02</w:t>
+        <w:t>09.2</w:t>
       </w:r>
       <w:r>
         <w:t>&gt;</w:t>
       </w:r>
       <w:r>
-        <w:t xml:space="preserve"> &lt;Browse the routes being anonymous&gt;</w:t>
-      </w:r>
-      <w:bookmarkEnd w:id="2"/>
+        <w:t xml:space="preserve"> &lt;Browse the followed users being a user&gt;</w:t>
+      </w:r>
+      <w:bookmarkEnd w:id="4"/>
     </w:p>
     <w:p>
       <w:pPr>
@@ -1160,18 +1376,7 @@
         <w:pStyle w:val="Notes"/>
       </w:pPr>
       <w:r>
-        <w:t xml:space="preserve">If there’s more than one </w:t>
-      </w:r>
-      <w:proofErr w:type="spellStart"/>
-      <w:r>
-        <w:t>url</w:t>
-      </w:r>
-      <w:proofErr w:type="spellEnd"/>
-      <w:r>
-        <w:t xml:space="preserve"> at the pictures of the route, </w:t>
-      </w:r>
-      <w:r>
-        <w:t xml:space="preserve">all are displayed at the same image, so nothing is displayed. </w:t>
+        <w:t xml:space="preserve">The list is of the follower users instead. </w:t>
       </w:r>
     </w:p>
     <w:p>
@@ -1190,166 +1395,35 @@
         <w:t xml:space="preserve">The tester </w:t>
       </w:r>
       <w:r>
-        <w:t xml:space="preserve">doesn’t </w:t>
-      </w:r>
-      <w:proofErr w:type="gramStart"/>
-      <w:r>
-        <w:t>found</w:t>
-      </w:r>
-      <w:proofErr w:type="gramEnd"/>
-      <w:r>
-        <w:t xml:space="preserve"> the error. </w:t>
+        <w:t>found the error because the title says ‘Follower’ instead of ‘Followed’.</w:t>
       </w:r>
       <w:r>
         <w:t xml:space="preserve"> </w:t>
       </w:r>
+      <w:r>
+        <w:t>Test the link and put the results in the notes.</w:t>
+      </w:r>
+    </w:p>
+    <w:p>
+      <w:pPr>
+        <w:pStyle w:val="Notes"/>
+      </w:pPr>
+    </w:p>
+    <w:p>
+      <w:pPr>
+        <w:pStyle w:val="Notes"/>
+      </w:pPr>
+    </w:p>
+    <w:p>
+      <w:pPr>
+        <w:pStyle w:val="Notes"/>
+      </w:pPr>
     </w:p>
     <w:p>
       <w:pPr>
         <w:pStyle w:val="Ttulo1"/>
       </w:pPr>
-      <w:bookmarkStart w:id="3" w:name="_Toc523482394"/>
-      <w:r>
-        <w:t>Bug in u</w:t>
-      </w:r>
-      <w:r>
-        <w:t>se case</w:t>
-      </w:r>
-      <w:r>
-        <w:t xml:space="preserve"> </w:t>
-      </w:r>
-      <w:bookmarkEnd w:id="1"/>
-      <w:r>
-        <w:t>&lt;</w:t>
-      </w:r>
-      <w:r>
-        <w:t>08.1</w:t>
-      </w:r>
-      <w:r>
-        <w:t>&gt;</w:t>
-      </w:r>
-      <w:r>
-        <w:t xml:space="preserve"> &lt;</w:t>
-      </w:r>
-      <w:r>
-        <w:t>Create, edit and delete a route being a user</w:t>
-      </w:r>
-      <w:r>
-        <w:t>&gt;</w:t>
-      </w:r>
-      <w:bookmarkEnd w:id="3"/>
-    </w:p>
-    <w:p>
-      <w:pPr>
-        <w:pStyle w:val="Subttulo"/>
-      </w:pPr>
-      <w:r>
-        <w:t>Description</w:t>
-      </w:r>
-    </w:p>
-    <w:p>
-      <w:pPr>
-        <w:pStyle w:val="Notes"/>
-      </w:pPr>
-      <w:r>
-        <w:t xml:space="preserve">The cancel button doesn’t do anything. </w:t>
-      </w:r>
-    </w:p>
-    <w:p>
-      <w:pPr>
-        <w:pStyle w:val="Subttulo"/>
-      </w:pPr>
-      <w:r>
-        <w:t>Results</w:t>
-      </w:r>
-    </w:p>
-    <w:p>
-      <w:pPr>
-        <w:pStyle w:val="Notes"/>
-      </w:pPr>
-      <w:r>
-        <w:t xml:space="preserve">The tester report that doesn’t work but he or she doesn’t see what’s wrong. </w:t>
-      </w:r>
-    </w:p>
-    <w:p>
-      <w:pPr>
-        <w:pStyle w:val="Ttulo1"/>
-      </w:pPr>
-      <w:bookmarkStart w:id="4" w:name="_Toc523482395"/>
-      <w:r>
-        <w:t xml:space="preserve">Bug in use case </w:t>
-      </w:r>
-      <w:r>
-        <w:t>&lt;</w:t>
-      </w:r>
-      <w:r>
-        <w:t>09.2</w:t>
-      </w:r>
-      <w:r>
-        <w:t>&gt;</w:t>
-      </w:r>
-      <w:r>
-        <w:t xml:space="preserve"> &lt;Browse the followed users being a user&gt;</w:t>
-      </w:r>
-      <w:bookmarkEnd w:id="4"/>
-    </w:p>
-    <w:p>
-      <w:pPr>
-        <w:pStyle w:val="Subttulo"/>
-      </w:pPr>
-      <w:r>
-        <w:t>Description</w:t>
-      </w:r>
-    </w:p>
-    <w:p>
-      <w:pPr>
-        <w:pStyle w:val="Notes"/>
-      </w:pPr>
-      <w:r>
-        <w:t xml:space="preserve">The list is of the follower users instead. </w:t>
-      </w:r>
-    </w:p>
-    <w:p>
-      <w:pPr>
-        <w:pStyle w:val="Subttulo"/>
-      </w:pPr>
-      <w:r>
-        <w:t>Results</w:t>
-      </w:r>
-    </w:p>
-    <w:p>
-      <w:pPr>
-        <w:pStyle w:val="Notes"/>
-      </w:pPr>
-      <w:r>
-        <w:t xml:space="preserve">The tester </w:t>
-      </w:r>
-      <w:r>
-        <w:t>found the error because the title says ‘Follower’ instead of ‘Followed’.</w:t>
-      </w:r>
-      <w:r>
-        <w:t xml:space="preserve"> </w:t>
-      </w:r>
-    </w:p>
-    <w:p>
-      <w:pPr>
-        <w:pStyle w:val="Notes"/>
-      </w:pPr>
-    </w:p>
-    <w:p>
-      <w:pPr>
-        <w:pStyle w:val="Notes"/>
-      </w:pPr>
-    </w:p>
-    <w:p>
-      <w:pPr>
-        <w:pStyle w:val="Notes"/>
-      </w:pPr>
-    </w:p>
-    <w:p>
-      <w:pPr>
-        <w:pStyle w:val="Ttulo1"/>
-      </w:pPr>
+      <w:bookmarkStart w:id="5" w:name="_Toc523679374"/>
       <w:r>
         <w:lastRenderedPageBreak/>
         <w:t xml:space="preserve">Bug in use case </w:t>
@@ -1358,23 +1432,15 @@
         <w:t>&lt;</w:t>
       </w:r>
       <w:r>
-        <w:t>09.</w:t>
-      </w:r>
-      <w:r>
-        <w:t>3</w:t>
+        <w:t>09.3</w:t>
       </w:r>
       <w:r>
         <w:t>&gt;</w:t>
       </w:r>
       <w:r>
-        <w:t xml:space="preserve"> &lt;Browse the followe</w:t>
-      </w:r>
-      <w:r>
-        <w:t>r</w:t>
-      </w:r>
-      <w:r>
-        <w:t xml:space="preserve"> users being a user&gt;</w:t>
-      </w:r>
+        <w:t xml:space="preserve"> &lt;Browse the follower users being a user&gt;</w:t>
+      </w:r>
+      <w:bookmarkEnd w:id="5"/>
     </w:p>
     <w:p>
       <w:pPr>
@@ -1389,13 +1455,7 @@
         <w:pStyle w:val="Notes"/>
       </w:pPr>
       <w:r>
-        <w:t>The list is of the followe</w:t>
-      </w:r>
-      <w:r>
-        <w:t>d</w:t>
-      </w:r>
-      <w:r>
-        <w:t xml:space="preserve"> users instead. </w:t>
+        <w:t xml:space="preserve">The list is of the followed users instead. </w:t>
       </w:r>
     </w:p>
     <w:p>
@@ -1411,28 +1471,19 @@
         <w:pStyle w:val="Notes"/>
       </w:pPr>
       <w:r>
-        <w:t>The tester found the error because the title says ‘Followe</w:t>
-      </w:r>
-      <w:r>
-        <w:t>d</w:t>
-      </w:r>
-      <w:r>
-        <w:t>’ instead of ‘Followe</w:t>
-      </w:r>
-      <w:r>
-        <w:t>r</w:t>
-      </w:r>
-      <w:r>
-        <w:t xml:space="preserve">’. </w:t>
-      </w:r>
-      <w:bookmarkStart w:id="5" w:name="_GoBack"/>
-      <w:bookmarkEnd w:id="5"/>
+        <w:t xml:space="preserve">The tester found the error because the title says ‘Followed’ instead of ‘Follower’. </w:t>
+      </w:r>
+      <w:r>
+        <w:t>Test the link and put the results in the notes.</w:t>
+      </w:r>
+      <w:bookmarkStart w:id="6" w:name="_GoBack"/>
+      <w:bookmarkEnd w:id="6"/>
     </w:p>
     <w:p>
       <w:pPr>
         <w:pStyle w:val="Ttulo1"/>
       </w:pPr>
-      <w:bookmarkStart w:id="6" w:name="_Toc523482396"/>
+      <w:bookmarkStart w:id="7" w:name="_Toc523679375"/>
       <w:r>
         <w:t xml:space="preserve">Bug in use case </w:t>
       </w:r>
@@ -1448,7 +1499,7 @@
       <w:r>
         <w:t xml:space="preserve"> &lt;Display a dashboard being an admin&gt;</w:t>
       </w:r>
-      <w:bookmarkEnd w:id="6"/>
+      <w:bookmarkEnd w:id="7"/>
     </w:p>
     <w:p>
       <w:pPr>
@@ -1477,6 +1528,9 @@
         <w:t xml:space="preserve"> </w:t>
       </w:r>
       <w:r>
+        <w:t xml:space="preserve">of average and standard deviations </w:t>
+      </w:r>
+      <w:r>
         <w:t xml:space="preserve">are disordered. </w:t>
       </w:r>
     </w:p>
@@ -1493,14 +1547,22 @@
         <w:pStyle w:val="Notes"/>
       </w:pPr>
       <w:r>
-        <w:t xml:space="preserve">Comment on whether the tester found this bug or not. For instance, “The tester reported on this error, but he didn’t mention the phone numbers that he entered”. </w:t>
+        <w:t xml:space="preserve">The tester doesn’t </w:t>
+      </w:r>
+      <w:proofErr w:type="gramStart"/>
+      <w:r>
+        <w:t>found</w:t>
+      </w:r>
+      <w:proofErr w:type="gramEnd"/>
+      <w:r>
+        <w:t xml:space="preserve"> the error.</w:t>
       </w:r>
     </w:p>
     <w:p>
       <w:pPr>
         <w:pStyle w:val="Ttulo1"/>
       </w:pPr>
-      <w:bookmarkStart w:id="7" w:name="_Toc523482397"/>
+      <w:bookmarkStart w:id="8" w:name="_Toc523679376"/>
       <w:r>
         <w:t xml:space="preserve">Bug in use case </w:t>
       </w:r>
@@ -1516,7 +1578,7 @@
       <w:r>
         <w:t xml:space="preserve"> &lt;Create a chirp being a user&gt;</w:t>
       </w:r>
-      <w:bookmarkEnd w:id="7"/>
+      <w:bookmarkEnd w:id="8"/>
     </w:p>
     <w:p>
       <w:pPr>
@@ -1547,7 +1609,7 @@
         <w:pStyle w:val="Notes"/>
       </w:pPr>
       <w:r>
-        <w:t xml:space="preserve">Comment on whether the tester found this bug or not. For instance, “The tester reported on this error, but he didn’t mention the phone numbers that he entered”. </w:t>
+        <w:t xml:space="preserve">The tester found the error. Test the link and put the results in the notes. </w:t>
       </w:r>
     </w:p>
     <w:p/>
@@ -3659,7 +3721,7 @@
 </file>
 
 <file path=customXml/itemProps1.xml><?xml version="1.0" encoding="utf-8"?>
-<ds:datastoreItem xmlns:ds="http://schemas.openxmlformats.org/officeDocument/2006/customXml" ds:itemID="{0BC8345C-249D-4C53-B026-B462B5915F6E}">
+<ds:datastoreItem xmlns:ds="http://schemas.openxmlformats.org/officeDocument/2006/customXml" ds:itemID="{6109AC0C-B24D-4706-98A8-7424D947305B}">
   <ds:schemaRefs>
     <ds:schemaRef ds:uri="http://schemas.openxmlformats.org/officeDocument/2006/bibliography"/>
   </ds:schemaRefs>

</xml_diff>